<commit_message>
updates the SRS template
</commit_message>
<xml_diff>
--- a/teaching/comp433_spring21/COMP433-SRS-Template.docx
+++ b/teaching/comp433_spring21/COMP433-SRS-Template.docx
@@ -5393,7 +5393,25 @@
           <w:sz w:val="22"/>
           <w:szCs w:val="18"/>
         </w:rPr>
-        <w:t xml:space="preserve"> and the corresponding system requirements.&gt;</w:t>
+        <w:t xml:space="preserve"> and the corresponding system requirements</w:t>
+      </w:r>
+      <w:r>
+        <w:rPr>
+          <w:i/>
+          <w:iCs/>
+          <w:sz w:val="22"/>
+          <w:szCs w:val="18"/>
+        </w:rPr>
+        <w:t xml:space="preserve"> as well as the person responsible for creating these requirements.</w:t>
+      </w:r>
+      <w:r>
+        <w:rPr>
+          <w:i/>
+          <w:iCs/>
+          <w:sz w:val="22"/>
+          <w:szCs w:val="18"/>
+        </w:rPr>
+        <w:t>&gt;</w:t>
       </w:r>
     </w:p>
     <w:p>
@@ -5707,7 +5725,7 @@
           <w:sz w:val="22"/>
           <w:szCs w:val="18"/>
         </w:rPr>
-        <w:t>&lt;Document the user requirements and the corresponding system requirements.&gt;</w:t>
+        <w:t>&lt;Document the user requirements and the corresponding system requirements as well as the person responsible for creating these requirements.&gt;</w:t>
       </w:r>
     </w:p>
     <w:p>

</xml_diff>